<commit_message>
commit after day10 task submission
</commit_message>
<xml_diff>
--- a/Classwork/Day3/Day3.docx
+++ b/Classwork/Day3/Day3.docx
@@ -4,10 +4,13 @@
   <w:body>
     <w:p>
       <w:r>
-        <w:t>On 15/12/2025 no classwork has been given.</w:t>
+        <w:t>On 15</w:t>
       </w:r>
       <w:bookmarkStart w:id="0" w:name="_GoBack"/>
       <w:bookmarkEnd w:id="0"/>
+      <w:r>
+        <w:t>/12/2025 no classwork has been given.</w:t>
+      </w:r>
     </w:p>
     <w:sectPr>
       <w:type w:val="continuous"/>

</xml_diff>